<commit_message>
Added to About Me.
</commit_message>
<xml_diff>
--- a/hubspot notes.docx
+++ b/hubspot notes.docx
@@ -529,6 +529,62 @@
     </w:p>
     <w:p/>
     <w:p>
+      <w:pPr>
+        <w:rPr>
+          <w:color w:val="FF0000"/>
+        </w:rPr>
+      </w:pPr>
+      <w:r>
+        <w:rPr>
+          <w:color w:val="FF0000"/>
+        </w:rPr>
+        <w:t xml:space="preserve">&lt;link </w:t>
+      </w:r>
+      <w:proofErr w:type="spellStart"/>
+      <w:r>
+        <w:rPr>
+          <w:color w:val="FF0000"/>
+        </w:rPr>
+        <w:t>rel</w:t>
+      </w:r>
+      <w:proofErr w:type="spellEnd"/>
+      <w:r>
+        <w:rPr>
+          <w:color w:val="FF0000"/>
+        </w:rPr>
+        <w:t xml:space="preserve"> = "stylesheet" type="text/</w:t>
+      </w:r>
+      <w:proofErr w:type="spellStart"/>
+      <w:r>
+        <w:rPr>
+          <w:color w:val="FF0000"/>
+        </w:rPr>
+        <w:t>css</w:t>
+      </w:r>
+      <w:proofErr w:type="spellEnd"/>
+      <w:r>
+        <w:rPr>
+          <w:color w:val="FF0000"/>
+        </w:rPr>
+        <w:t xml:space="preserve">" </w:t>
+      </w:r>
+      <w:proofErr w:type="spellStart"/>
+      <w:r>
+        <w:rPr>
+          <w:color w:val="FF0000"/>
+        </w:rPr>
+        <w:t>href</w:t>
+      </w:r>
+      <w:proofErr w:type="spellEnd"/>
+      <w:r>
+        <w:rPr>
+          <w:color w:val="FF0000"/>
+        </w:rPr>
+        <w:t>="style.css"/&gt;</w:t>
+      </w:r>
+    </w:p>
+    <w:p/>
+    <w:p>
       <w:r>
         <w:t>Static HTML page vs F</w:t>
       </w:r>
@@ -611,7 +667,10 @@
         <w:t xml:space="preserve"> diff</w:t>
       </w:r>
       <w:r>
-        <w:t xml:space="preserve"> - shows all the changes</w:t>
+        <w:t xml:space="preserve"> : </w:t>
+      </w:r>
+      <w:r>
+        <w:t>shows all the changes</w:t>
       </w:r>
     </w:p>
     <w:p>
@@ -686,12 +745,12 @@
       <w:r>
         <w:t xml:space="preserve"> (quits out of it) or is it control</w:t>
       </w:r>
+    </w:p>
+    <w:p/>
+    <w:p>
       <w:bookmarkStart w:id="0" w:name="_GoBack"/>
       <w:bookmarkEnd w:id="0"/>
     </w:p>
-    <w:p/>
-    <w:p/>
-    <w:p/>
     <w:sectPr>
       <w:pgSz w:w="12240" w:h="15840"/>
       <w:pgMar w:top="1440" w:right="1440" w:bottom="1440" w:left="1440" w:header="720" w:footer="720" w:gutter="0"/>

</xml_diff>